<commit_message>
added  a few reasons to use one of the heuristics
</commit_message>
<xml_diff>
--- a/AIND-Isolation/heuristic_analysis.docx
+++ b/AIND-Isolation/heuristic_analysis.docx
@@ -1,6 +1,6 @@
 
 <file path=word/document.xml><?xml version="1.0" encoding="utf-8"?>
-<w:document xmlns:wpc="http://schemas.microsoft.com/office/word/2010/wordprocessingCanvas" xmlns:cx="http://schemas.microsoft.com/office/drawing/2014/chartex" xmlns:cx1="http://schemas.microsoft.com/office/drawing/2015/9/8/chartex" xmlns:cx2="http://schemas.microsoft.com/office/drawing/2015/10/21/chartex" xmlns:cx3="http://schemas.microsoft.com/office/drawing/2016/5/9/chartex" xmlns:cx4="http://schemas.microsoft.com/office/drawing/2016/5/10/chartex" xmlns:cx5="http://schemas.microsoft.com/office/drawing/2016/5/11/chartex" xmlns:cx6="http://schemas.microsoft.com/office/drawing/2016/5/12/chartex" xmlns:cx7="http://schemas.microsoft.com/office/drawing/2016/5/13/chartex" xmlns:cx8="http://schemas.microsoft.com/office/drawing/2016/5/14/chartex" xmlns:mc="http://schemas.openxmlformats.org/markup-compatibility/2006" xmlns:aink="http://schemas.microsoft.com/office/drawing/2016/ink" xmlns:am3d="http://schemas.microsoft.com/office/drawing/2017/model3d" xmlns:o="urn:schemas-microsoft-com:office:office" xmlns:r="http://schemas.openxmlformats.org/officeDocument/2006/relationships" xmlns:m="http://schemas.openxmlformats.org/officeDocument/2006/math" xmlns:v="urn:schemas-microsoft-com:vml" xmlns:wp14="http://schemas.microsoft.com/office/word/2010/wordprocessingDrawing" xmlns:wp="http://schemas.openxmlformats.org/drawingml/2006/wordprocessingDrawing" xmlns:w10="urn:schemas-microsoft-com:office:word" xmlns:w="http://schemas.openxmlformats.org/wordprocessingml/2006/main" xmlns:w14="http://schemas.microsoft.com/office/word/2010/wordml" xmlns:w15="http://schemas.microsoft.com/office/word/2012/wordml" xmlns:w16se="http://schemas.microsoft.com/office/word/2015/wordml/symex" xmlns:wpg="http://schemas.microsoft.com/office/word/2010/wordprocessingGroup" xmlns:wpi="http://schemas.microsoft.com/office/word/2010/wordprocessingInk" xmlns:wne="http://schemas.microsoft.com/office/word/2006/wordml" xmlns:wps="http://schemas.microsoft.com/office/word/2010/wordprocessingShape" mc:Ignorable="w14 w15 w16se wp14">
+<w:document xmlns:wpc="http://schemas.microsoft.com/office/word/2010/wordprocessingCanvas" xmlns:cx="http://schemas.microsoft.com/office/drawing/2014/chartex" xmlns:cx1="http://schemas.microsoft.com/office/drawing/2015/9/8/chartex" xmlns:cx2="http://schemas.microsoft.com/office/drawing/2015/10/21/chartex" xmlns:cx3="http://schemas.microsoft.com/office/drawing/2016/5/9/chartex" xmlns:cx4="http://schemas.microsoft.com/office/drawing/2016/5/10/chartex" xmlns:cx5="http://schemas.microsoft.com/office/drawing/2016/5/11/chartex" xmlns:cx6="http://schemas.microsoft.com/office/drawing/2016/5/12/chartex" xmlns:cx7="http://schemas.microsoft.com/office/drawing/2016/5/13/chartex" xmlns:cx8="http://schemas.microsoft.com/office/drawing/2016/5/14/chartex" xmlns:mc="http://schemas.openxmlformats.org/markup-compatibility/2006" xmlns:aink="http://schemas.microsoft.com/office/drawing/2016/ink" xmlns:am3d="http://schemas.microsoft.com/office/drawing/2017/model3d" xmlns:o="urn:schemas-microsoft-com:office:office" xmlns:r="http://schemas.openxmlformats.org/officeDocument/2006/relationships" xmlns:m="http://schemas.openxmlformats.org/officeDocument/2006/math" xmlns:v="urn:schemas-microsoft-com:vml" xmlns:wp14="http://schemas.microsoft.com/office/word/2010/wordprocessingDrawing" xmlns:wp="http://schemas.openxmlformats.org/drawingml/2006/wordprocessingDrawing" xmlns:w10="urn:schemas-microsoft-com:office:word" xmlns:w="http://schemas.openxmlformats.org/wordprocessingml/2006/main" xmlns:w14="http://schemas.microsoft.com/office/word/2010/wordml" xmlns:w15="http://schemas.microsoft.com/office/word/2012/wordml" xmlns:w16cid="http://schemas.microsoft.com/office/word/2016/wordml/cid" xmlns:w16se="http://schemas.microsoft.com/office/word/2015/wordml/symex" xmlns:wpg="http://schemas.microsoft.com/office/word/2010/wordprocessingGroup" xmlns:wpi="http://schemas.microsoft.com/office/word/2010/wordprocessingInk" xmlns:wne="http://schemas.microsoft.com/office/word/2006/wordml" xmlns:wps="http://schemas.microsoft.com/office/word/2010/wordprocessingShape" mc:Ignorable="w14 w15 w16se w16cid wp14">
   <w:body>
     <w:p>
       <w:pPr>
@@ -51,7 +51,15 @@
     </w:p>
     <w:p>
       <w:r>
-        <w:t>This custom score is similar to the prior one, only we add the centrality of the position to the score instead of subtracting it. The intuition is a bit counter-intuitive, and mostly wanted to try this because subtracting doesn’t work as well as expected. This performs the worst of the three, not surprisingly.</w:t>
+        <w:t xml:space="preserve">This custom score is </w:t>
+      </w:r>
+      <w:proofErr w:type="gramStart"/>
+      <w:r>
+        <w:t>similar to</w:t>
+      </w:r>
+      <w:proofErr w:type="gramEnd"/>
+      <w:r>
+        <w:t xml:space="preserve"> the prior one, only we add the centrality of the position to the score instead of subtracting it. The intuition is a bit counter-intuitive, and mostly wanted to try this because subtracting doesn’t work as well as expected. This performs the worst of the three, not surprisingly.</w:t>
       </w:r>
     </w:p>
     <w:p>
@@ -146,7 +154,61 @@
           <w:sz w:val="18"/>
           <w:szCs w:val="18"/>
         </w:rPr>
-        <w:t xml:space="preserve"> Match #   Opponent    AB_Improved   AB_Custom   AB_Custom_2  AB_Custom_3</w:t>
+        <w:t xml:space="preserve"> Match #   Opponent    </w:t>
+      </w:r>
+      <w:proofErr w:type="spellStart"/>
+      <w:r>
+        <w:rPr>
+          <w:rFonts w:ascii="Courier New" w:hAnsi="Courier New" w:cs="Courier New"/>
+          <w:sz w:val="18"/>
+          <w:szCs w:val="18"/>
+        </w:rPr>
+        <w:t>AB_Improved</w:t>
+      </w:r>
+      <w:proofErr w:type="spellEnd"/>
+      <w:r>
+        <w:rPr>
+          <w:rFonts w:ascii="Courier New" w:hAnsi="Courier New" w:cs="Courier New"/>
+          <w:sz w:val="18"/>
+          <w:szCs w:val="18"/>
+        </w:rPr>
+        <w:t xml:space="preserve">   </w:t>
+      </w:r>
+      <w:proofErr w:type="spellStart"/>
+      <w:r>
+        <w:rPr>
+          <w:rFonts w:ascii="Courier New" w:hAnsi="Courier New" w:cs="Courier New"/>
+          <w:sz w:val="18"/>
+          <w:szCs w:val="18"/>
+        </w:rPr>
+        <w:t>AB_Custom</w:t>
+      </w:r>
+      <w:proofErr w:type="spellEnd"/>
+      <w:r>
+        <w:rPr>
+          <w:rFonts w:ascii="Courier New" w:hAnsi="Courier New" w:cs="Courier New"/>
+          <w:sz w:val="18"/>
+          <w:szCs w:val="18"/>
+        </w:rPr>
+        <w:t xml:space="preserve">   AB_Custom_</w:t>
+      </w:r>
+      <w:proofErr w:type="gramStart"/>
+      <w:r>
+        <w:rPr>
+          <w:rFonts w:ascii="Courier New" w:hAnsi="Courier New" w:cs="Courier New"/>
+          <w:sz w:val="18"/>
+          <w:szCs w:val="18"/>
+        </w:rPr>
+        <w:t>2  AB</w:t>
+      </w:r>
+      <w:proofErr w:type="gramEnd"/>
+      <w:r>
+        <w:rPr>
+          <w:rFonts w:ascii="Courier New" w:hAnsi="Courier New" w:cs="Courier New"/>
+          <w:sz w:val="18"/>
+          <w:szCs w:val="18"/>
+        </w:rPr>
+        <w:t>_Custom_3</w:t>
       </w:r>
     </w:p>
     <w:p>
@@ -182,7 +244,25 @@
           <w:sz w:val="18"/>
           <w:szCs w:val="18"/>
         </w:rPr>
-        <w:t xml:space="preserve">    1       Random       9  |   1     9  |   1     6  |   4     6  |   4</w:t>
+        <w:t xml:space="preserve">    1       Random       </w:t>
+      </w:r>
+      <w:proofErr w:type="gramStart"/>
+      <w:r>
+        <w:rPr>
+          <w:rFonts w:ascii="Courier New" w:hAnsi="Courier New" w:cs="Courier New"/>
+          <w:sz w:val="18"/>
+          <w:szCs w:val="18"/>
+        </w:rPr>
+        <w:t>9  |</w:t>
+      </w:r>
+      <w:proofErr w:type="gramEnd"/>
+      <w:r>
+        <w:rPr>
+          <w:rFonts w:ascii="Courier New" w:hAnsi="Courier New" w:cs="Courier New"/>
+          <w:sz w:val="18"/>
+          <w:szCs w:val="18"/>
+        </w:rPr>
+        <w:t xml:space="preserve">   1     9  |   1     6  |   4     6  |   4</w:t>
       </w:r>
     </w:p>
     <w:p>
@@ -200,7 +280,43 @@
           <w:sz w:val="18"/>
           <w:szCs w:val="18"/>
         </w:rPr>
-        <w:t xml:space="preserve">    2       MM_Open      5  |   5     7  |   3     8  |   2     7  |   3</w:t>
+        <w:t xml:space="preserve">    2       </w:t>
+      </w:r>
+      <w:proofErr w:type="spellStart"/>
+      <w:r>
+        <w:rPr>
+          <w:rFonts w:ascii="Courier New" w:hAnsi="Courier New" w:cs="Courier New"/>
+          <w:sz w:val="18"/>
+          <w:szCs w:val="18"/>
+        </w:rPr>
+        <w:t>MM_Open</w:t>
+      </w:r>
+      <w:proofErr w:type="spellEnd"/>
+      <w:r>
+        <w:rPr>
+          <w:rFonts w:ascii="Courier New" w:hAnsi="Courier New" w:cs="Courier New"/>
+          <w:sz w:val="18"/>
+          <w:szCs w:val="18"/>
+        </w:rPr>
+        <w:t xml:space="preserve">      </w:t>
+      </w:r>
+      <w:proofErr w:type="gramStart"/>
+      <w:r>
+        <w:rPr>
+          <w:rFonts w:ascii="Courier New" w:hAnsi="Courier New" w:cs="Courier New"/>
+          <w:sz w:val="18"/>
+          <w:szCs w:val="18"/>
+        </w:rPr>
+        <w:t>5  |</w:t>
+      </w:r>
+      <w:proofErr w:type="gramEnd"/>
+      <w:r>
+        <w:rPr>
+          <w:rFonts w:ascii="Courier New" w:hAnsi="Courier New" w:cs="Courier New"/>
+          <w:sz w:val="18"/>
+          <w:szCs w:val="18"/>
+        </w:rPr>
+        <w:t xml:space="preserve">   5     7  |   3     8  |   2     7  |   3</w:t>
       </w:r>
     </w:p>
     <w:p>
@@ -218,7 +334,43 @@
           <w:sz w:val="18"/>
           <w:szCs w:val="18"/>
         </w:rPr>
-        <w:t xml:space="preserve">    3      MM_Center     6  |   4     9  |   1     7  |   3     6  |   4</w:t>
+        <w:t xml:space="preserve">    3      </w:t>
+      </w:r>
+      <w:proofErr w:type="spellStart"/>
+      <w:r>
+        <w:rPr>
+          <w:rFonts w:ascii="Courier New" w:hAnsi="Courier New" w:cs="Courier New"/>
+          <w:sz w:val="18"/>
+          <w:szCs w:val="18"/>
+        </w:rPr>
+        <w:t>MM_Center</w:t>
+      </w:r>
+      <w:proofErr w:type="spellEnd"/>
+      <w:r>
+        <w:rPr>
+          <w:rFonts w:ascii="Courier New" w:hAnsi="Courier New" w:cs="Courier New"/>
+          <w:sz w:val="18"/>
+          <w:szCs w:val="18"/>
+        </w:rPr>
+        <w:t xml:space="preserve">     </w:t>
+      </w:r>
+      <w:proofErr w:type="gramStart"/>
+      <w:r>
+        <w:rPr>
+          <w:rFonts w:ascii="Courier New" w:hAnsi="Courier New" w:cs="Courier New"/>
+          <w:sz w:val="18"/>
+          <w:szCs w:val="18"/>
+        </w:rPr>
+        <w:t>6  |</w:t>
+      </w:r>
+      <w:proofErr w:type="gramEnd"/>
+      <w:r>
+        <w:rPr>
+          <w:rFonts w:ascii="Courier New" w:hAnsi="Courier New" w:cs="Courier New"/>
+          <w:sz w:val="18"/>
+          <w:szCs w:val="18"/>
+        </w:rPr>
+        <w:t xml:space="preserve">   4     9  |   1     7  |   3     6  |   4</w:t>
       </w:r>
     </w:p>
     <w:p>
@@ -236,7 +388,43 @@
           <w:sz w:val="18"/>
           <w:szCs w:val="18"/>
         </w:rPr>
-        <w:t xml:space="preserve">    4     MM_Improved    7  |   3     8  |   2     4  |   6     4  |   6</w:t>
+        <w:t xml:space="preserve">    4     </w:t>
+      </w:r>
+      <w:proofErr w:type="spellStart"/>
+      <w:r>
+        <w:rPr>
+          <w:rFonts w:ascii="Courier New" w:hAnsi="Courier New" w:cs="Courier New"/>
+          <w:sz w:val="18"/>
+          <w:szCs w:val="18"/>
+        </w:rPr>
+        <w:t>MM_Improved</w:t>
+      </w:r>
+      <w:proofErr w:type="spellEnd"/>
+      <w:r>
+        <w:rPr>
+          <w:rFonts w:ascii="Courier New" w:hAnsi="Courier New" w:cs="Courier New"/>
+          <w:sz w:val="18"/>
+          <w:szCs w:val="18"/>
+        </w:rPr>
+        <w:t xml:space="preserve">    </w:t>
+      </w:r>
+      <w:proofErr w:type="gramStart"/>
+      <w:r>
+        <w:rPr>
+          <w:rFonts w:ascii="Courier New" w:hAnsi="Courier New" w:cs="Courier New"/>
+          <w:sz w:val="18"/>
+          <w:szCs w:val="18"/>
+        </w:rPr>
+        <w:t>7  |</w:t>
+      </w:r>
+      <w:proofErr w:type="gramEnd"/>
+      <w:r>
+        <w:rPr>
+          <w:rFonts w:ascii="Courier New" w:hAnsi="Courier New" w:cs="Courier New"/>
+          <w:sz w:val="18"/>
+          <w:szCs w:val="18"/>
+        </w:rPr>
+        <w:t xml:space="preserve">   3     8  |   2     4  |   6     4  |   6</w:t>
       </w:r>
     </w:p>
     <w:p>
@@ -254,7 +442,43 @@
           <w:sz w:val="18"/>
           <w:szCs w:val="18"/>
         </w:rPr>
-        <w:t xml:space="preserve">    5       AB_Open      5  |   5     7  |   3     6  |   4     6  |   4</w:t>
+        <w:t xml:space="preserve">    5       </w:t>
+      </w:r>
+      <w:proofErr w:type="spellStart"/>
+      <w:r>
+        <w:rPr>
+          <w:rFonts w:ascii="Courier New" w:hAnsi="Courier New" w:cs="Courier New"/>
+          <w:sz w:val="18"/>
+          <w:szCs w:val="18"/>
+        </w:rPr>
+        <w:t>AB_Open</w:t>
+      </w:r>
+      <w:proofErr w:type="spellEnd"/>
+      <w:r>
+        <w:rPr>
+          <w:rFonts w:ascii="Courier New" w:hAnsi="Courier New" w:cs="Courier New"/>
+          <w:sz w:val="18"/>
+          <w:szCs w:val="18"/>
+        </w:rPr>
+        <w:t xml:space="preserve">      </w:t>
+      </w:r>
+      <w:proofErr w:type="gramStart"/>
+      <w:r>
+        <w:rPr>
+          <w:rFonts w:ascii="Courier New" w:hAnsi="Courier New" w:cs="Courier New"/>
+          <w:sz w:val="18"/>
+          <w:szCs w:val="18"/>
+        </w:rPr>
+        <w:t>5  |</w:t>
+      </w:r>
+      <w:proofErr w:type="gramEnd"/>
+      <w:r>
+        <w:rPr>
+          <w:rFonts w:ascii="Courier New" w:hAnsi="Courier New" w:cs="Courier New"/>
+          <w:sz w:val="18"/>
+          <w:szCs w:val="18"/>
+        </w:rPr>
+        <w:t xml:space="preserve">   5     7  |   3     6  |   4     6  |   4</w:t>
       </w:r>
     </w:p>
     <w:p>
@@ -272,7 +496,43 @@
           <w:sz w:val="18"/>
           <w:szCs w:val="18"/>
         </w:rPr>
-        <w:t xml:space="preserve">    6      AB_Center     6  |   4     6  |   4     5  |   5     6  |   4</w:t>
+        <w:t xml:space="preserve">    6      </w:t>
+      </w:r>
+      <w:proofErr w:type="spellStart"/>
+      <w:r>
+        <w:rPr>
+          <w:rFonts w:ascii="Courier New" w:hAnsi="Courier New" w:cs="Courier New"/>
+          <w:sz w:val="18"/>
+          <w:szCs w:val="18"/>
+        </w:rPr>
+        <w:t>AB_Center</w:t>
+      </w:r>
+      <w:proofErr w:type="spellEnd"/>
+      <w:r>
+        <w:rPr>
+          <w:rFonts w:ascii="Courier New" w:hAnsi="Courier New" w:cs="Courier New"/>
+          <w:sz w:val="18"/>
+          <w:szCs w:val="18"/>
+        </w:rPr>
+        <w:t xml:space="preserve">     </w:t>
+      </w:r>
+      <w:proofErr w:type="gramStart"/>
+      <w:r>
+        <w:rPr>
+          <w:rFonts w:ascii="Courier New" w:hAnsi="Courier New" w:cs="Courier New"/>
+          <w:sz w:val="18"/>
+          <w:szCs w:val="18"/>
+        </w:rPr>
+        <w:t>6  |</w:t>
+      </w:r>
+      <w:proofErr w:type="gramEnd"/>
+      <w:r>
+        <w:rPr>
+          <w:rFonts w:ascii="Courier New" w:hAnsi="Courier New" w:cs="Courier New"/>
+          <w:sz w:val="18"/>
+          <w:szCs w:val="18"/>
+        </w:rPr>
+        <w:t xml:space="preserve">   4     6  |   4     5  |   5     6  |   4</w:t>
       </w:r>
     </w:p>
     <w:p>
@@ -290,7 +550,43 @@
           <w:sz w:val="18"/>
           <w:szCs w:val="18"/>
         </w:rPr>
-        <w:t xml:space="preserve">    7     AB_Improved    3  |   7     4  |   6     4  |   6     3  |   7</w:t>
+        <w:t xml:space="preserve">    7     </w:t>
+      </w:r>
+      <w:proofErr w:type="spellStart"/>
+      <w:r>
+        <w:rPr>
+          <w:rFonts w:ascii="Courier New" w:hAnsi="Courier New" w:cs="Courier New"/>
+          <w:sz w:val="18"/>
+          <w:szCs w:val="18"/>
+        </w:rPr>
+        <w:t>AB_Improved</w:t>
+      </w:r>
+      <w:proofErr w:type="spellEnd"/>
+      <w:r>
+        <w:rPr>
+          <w:rFonts w:ascii="Courier New" w:hAnsi="Courier New" w:cs="Courier New"/>
+          <w:sz w:val="18"/>
+          <w:szCs w:val="18"/>
+        </w:rPr>
+        <w:t xml:space="preserve">    </w:t>
+      </w:r>
+      <w:proofErr w:type="gramStart"/>
+      <w:r>
+        <w:rPr>
+          <w:rFonts w:ascii="Courier New" w:hAnsi="Courier New" w:cs="Courier New"/>
+          <w:sz w:val="18"/>
+          <w:szCs w:val="18"/>
+        </w:rPr>
+        <w:t>3  |</w:t>
+      </w:r>
+      <w:proofErr w:type="gramEnd"/>
+      <w:r>
+        <w:rPr>
+          <w:rFonts w:ascii="Courier New" w:hAnsi="Courier New" w:cs="Courier New"/>
+          <w:sz w:val="18"/>
+          <w:szCs w:val="18"/>
+        </w:rPr>
+        <w:t xml:space="preserve">   7     4  |   6     4  |   6     3  |   7</w:t>
       </w:r>
     </w:p>
     <w:p>
@@ -346,10 +642,52 @@
       <w:r>
         <w:t>Chosen Heuristic</w:t>
       </w:r>
-    </w:p>
-    <w:p>
-      <w:r>
-        <w:t>The heuristic ultimately chosen for use in submitting the project is the simplest one because it performs the best.</w:t>
+      <w:r>
+        <w:t xml:space="preserve"> / Recommendation</w:t>
+      </w:r>
+    </w:p>
+    <w:p>
+      <w:r>
+        <w:t xml:space="preserve">The heuristic ultimately chosen for use in submitting </w:t>
+      </w:r>
+      <w:r>
+        <w:t>the project is the simplest one, for a variety of reasons:</w:t>
+      </w:r>
+    </w:p>
+    <w:p>
+      <w:pPr>
+        <w:pStyle w:val="ListParagraph"/>
+        <w:numPr>
+          <w:ilvl w:val="0"/>
+          <w:numId w:val="1"/>
+        </w:numPr>
+      </w:pPr>
+      <w:r>
+        <w:t>It simply performs the best, winning 71.4% of the time</w:t>
+      </w:r>
+    </w:p>
+    <w:p>
+      <w:pPr>
+        <w:pStyle w:val="ListParagraph"/>
+        <w:numPr>
+          <w:ilvl w:val="0"/>
+          <w:numId w:val="1"/>
+        </w:numPr>
+      </w:pPr>
+      <w:r>
+        <w:t>It’s very simple, so it’s both easy to understand</w:t>
+      </w:r>
+    </w:p>
+    <w:p>
+      <w:pPr>
+        <w:pStyle w:val="ListParagraph"/>
+        <w:numPr>
+          <w:ilvl w:val="0"/>
+          <w:numId w:val="1"/>
+        </w:numPr>
+      </w:pPr>
+      <w:r>
+        <w:t>It’s very, very fast, since it doesn’t need to look ahead!</w:t>
       </w:r>
       <w:bookmarkStart w:id="0" w:name="_GoBack"/>
       <w:bookmarkEnd w:id="0"/>
@@ -364,8 +702,102 @@
 </w:document>
 </file>
 
+<file path=word/numbering.xml><?xml version="1.0" encoding="utf-8"?>
+<w:numbering xmlns:wpc="http://schemas.microsoft.com/office/word/2010/wordprocessingCanvas" xmlns:cx="http://schemas.microsoft.com/office/drawing/2014/chartex" xmlns:cx1="http://schemas.microsoft.com/office/drawing/2015/9/8/chartex" xmlns:cx2="http://schemas.microsoft.com/office/drawing/2015/10/21/chartex" xmlns:cx3="http://schemas.microsoft.com/office/drawing/2016/5/9/chartex" xmlns:cx4="http://schemas.microsoft.com/office/drawing/2016/5/10/chartex" xmlns:cx5="http://schemas.microsoft.com/office/drawing/2016/5/11/chartex" xmlns:cx6="http://schemas.microsoft.com/office/drawing/2016/5/12/chartex" xmlns:cx7="http://schemas.microsoft.com/office/drawing/2016/5/13/chartex" xmlns:cx8="http://schemas.microsoft.com/office/drawing/2016/5/14/chartex" xmlns:mc="http://schemas.openxmlformats.org/markup-compatibility/2006" xmlns:aink="http://schemas.microsoft.com/office/drawing/2016/ink" xmlns:am3d="http://schemas.microsoft.com/office/drawing/2017/model3d" xmlns:o="urn:schemas-microsoft-com:office:office" xmlns:r="http://schemas.openxmlformats.org/officeDocument/2006/relationships" xmlns:m="http://schemas.openxmlformats.org/officeDocument/2006/math" xmlns:v="urn:schemas-microsoft-com:vml" xmlns:wp14="http://schemas.microsoft.com/office/word/2010/wordprocessingDrawing" xmlns:wp="http://schemas.openxmlformats.org/drawingml/2006/wordprocessingDrawing" xmlns:w10="urn:schemas-microsoft-com:office:word" xmlns:w="http://schemas.openxmlformats.org/wordprocessingml/2006/main" xmlns:w14="http://schemas.microsoft.com/office/word/2010/wordml" xmlns:w15="http://schemas.microsoft.com/office/word/2012/wordml" xmlns:w16cid="http://schemas.microsoft.com/office/word/2016/wordml/cid" xmlns:w16se="http://schemas.microsoft.com/office/word/2015/wordml/symex" xmlns:wpg="http://schemas.microsoft.com/office/word/2010/wordprocessingGroup" xmlns:wpi="http://schemas.microsoft.com/office/word/2010/wordprocessingInk" xmlns:wne="http://schemas.microsoft.com/office/word/2006/wordml" xmlns:wps="http://schemas.microsoft.com/office/word/2010/wordprocessingShape" mc:Ignorable="w14 w15 w16se w16cid wp14">
+  <w:abstractNum w:abstractNumId="0" w15:restartNumberingAfterBreak="0">
+    <w:nsid w:val="39192435"/>
+    <w:multiLevelType w:val="hybridMultilevel"/>
+    <w:tmpl w:val="93D274FE"/>
+    <w:lvl w:ilvl="0" w:tplc="0409000F">
+      <w:start w:val="1"/>
+      <w:numFmt w:val="decimal"/>
+      <w:lvlText w:val="%1."/>
+      <w:lvlJc w:val="left"/>
+      <w:pPr>
+        <w:ind w:left="720" w:hanging="360"/>
+      </w:pPr>
+    </w:lvl>
+    <w:lvl w:ilvl="1" w:tplc="04090019" w:tentative="1">
+      <w:start w:val="1"/>
+      <w:numFmt w:val="lowerLetter"/>
+      <w:lvlText w:val="%2."/>
+      <w:lvlJc w:val="left"/>
+      <w:pPr>
+        <w:ind w:left="1440" w:hanging="360"/>
+      </w:pPr>
+    </w:lvl>
+    <w:lvl w:ilvl="2" w:tplc="0409001B" w:tentative="1">
+      <w:start w:val="1"/>
+      <w:numFmt w:val="lowerRoman"/>
+      <w:lvlText w:val="%3."/>
+      <w:lvlJc w:val="right"/>
+      <w:pPr>
+        <w:ind w:left="2160" w:hanging="180"/>
+      </w:pPr>
+    </w:lvl>
+    <w:lvl w:ilvl="3" w:tplc="0409000F" w:tentative="1">
+      <w:start w:val="1"/>
+      <w:numFmt w:val="decimal"/>
+      <w:lvlText w:val="%4."/>
+      <w:lvlJc w:val="left"/>
+      <w:pPr>
+        <w:ind w:left="2880" w:hanging="360"/>
+      </w:pPr>
+    </w:lvl>
+    <w:lvl w:ilvl="4" w:tplc="04090019" w:tentative="1">
+      <w:start w:val="1"/>
+      <w:numFmt w:val="lowerLetter"/>
+      <w:lvlText w:val="%5."/>
+      <w:lvlJc w:val="left"/>
+      <w:pPr>
+        <w:ind w:left="3600" w:hanging="360"/>
+      </w:pPr>
+    </w:lvl>
+    <w:lvl w:ilvl="5" w:tplc="0409001B" w:tentative="1">
+      <w:start w:val="1"/>
+      <w:numFmt w:val="lowerRoman"/>
+      <w:lvlText w:val="%6."/>
+      <w:lvlJc w:val="right"/>
+      <w:pPr>
+        <w:ind w:left="4320" w:hanging="180"/>
+      </w:pPr>
+    </w:lvl>
+    <w:lvl w:ilvl="6" w:tplc="0409000F" w:tentative="1">
+      <w:start w:val="1"/>
+      <w:numFmt w:val="decimal"/>
+      <w:lvlText w:val="%7."/>
+      <w:lvlJc w:val="left"/>
+      <w:pPr>
+        <w:ind w:left="5040" w:hanging="360"/>
+      </w:pPr>
+    </w:lvl>
+    <w:lvl w:ilvl="7" w:tplc="04090019" w:tentative="1">
+      <w:start w:val="1"/>
+      <w:numFmt w:val="lowerLetter"/>
+      <w:lvlText w:val="%8."/>
+      <w:lvlJc w:val="left"/>
+      <w:pPr>
+        <w:ind w:left="5760" w:hanging="360"/>
+      </w:pPr>
+    </w:lvl>
+    <w:lvl w:ilvl="8" w:tplc="0409001B" w:tentative="1">
+      <w:start w:val="1"/>
+      <w:numFmt w:val="lowerRoman"/>
+      <w:lvlText w:val="%9."/>
+      <w:lvlJc w:val="right"/>
+      <w:pPr>
+        <w:ind w:left="6480" w:hanging="180"/>
+      </w:pPr>
+    </w:lvl>
+  </w:abstractNum>
+  <w:num w:numId="1">
+    <w:abstractNumId w:val="0"/>
+  </w:num>
+</w:numbering>
+</file>
+
 <file path=word/styles.xml><?xml version="1.0" encoding="utf-8"?>
-<w:styles xmlns:mc="http://schemas.openxmlformats.org/markup-compatibility/2006" xmlns:r="http://schemas.openxmlformats.org/officeDocument/2006/relationships" xmlns:w="http://schemas.openxmlformats.org/wordprocessingml/2006/main" xmlns:w14="http://schemas.microsoft.com/office/word/2010/wordml" xmlns:w15="http://schemas.microsoft.com/office/word/2012/wordml" xmlns:w16se="http://schemas.microsoft.com/office/word/2015/wordml/symex" mc:Ignorable="w14 w15 w16se">
+<w:styles xmlns:mc="http://schemas.openxmlformats.org/markup-compatibility/2006" xmlns:r="http://schemas.openxmlformats.org/officeDocument/2006/relationships" xmlns:w="http://schemas.openxmlformats.org/wordprocessingml/2006/main" xmlns:w14="http://schemas.microsoft.com/office/word/2010/wordml" xmlns:w15="http://schemas.microsoft.com/office/word/2012/wordml" xmlns:w16cid="http://schemas.microsoft.com/office/word/2016/wordml/cid" xmlns:w16se="http://schemas.microsoft.com/office/word/2015/wordml/symex" mc:Ignorable="w14 w15 w16se w16cid">
   <w:docDefaults>
     <w:rPrDefault>
       <w:rPr>
@@ -487,6 +919,7 @@
     <w:lsdException w:name="HTML Sample" w:semiHidden="1" w:unhideWhenUsed="1"/>
     <w:lsdException w:name="HTML Typewriter" w:semiHidden="1" w:unhideWhenUsed="1"/>
     <w:lsdException w:name="HTML Variable" w:semiHidden="1" w:unhideWhenUsed="1"/>
+    <w:lsdException w:name="Normal Table" w:semiHidden="1" w:unhideWhenUsed="1"/>
     <w:lsdException w:name="annotation subject" w:semiHidden="1" w:unhideWhenUsed="1"/>
     <w:lsdException w:name="No List" w:semiHidden="1" w:unhideWhenUsed="1"/>
     <w:lsdException w:name="Outline List 1" w:semiHidden="1" w:unhideWhenUsed="1"/>
@@ -533,8 +966,10 @@
     <w:lsdException w:name="Table Subtle 2" w:semiHidden="1" w:unhideWhenUsed="1"/>
     <w:lsdException w:name="Table Web 1" w:semiHidden="1" w:unhideWhenUsed="1"/>
     <w:lsdException w:name="Table Web 2" w:semiHidden="1" w:unhideWhenUsed="1"/>
+    <w:lsdException w:name="Table Web 3" w:semiHidden="1" w:unhideWhenUsed="1"/>
     <w:lsdException w:name="Balloon Text" w:semiHidden="1" w:unhideWhenUsed="1"/>
     <w:lsdException w:name="Table Grid" w:uiPriority="39"/>
+    <w:lsdException w:name="Table Theme" w:semiHidden="1" w:unhideWhenUsed="1"/>
     <w:lsdException w:name="Placeholder Text" w:semiHidden="1"/>
     <w:lsdException w:name="No Spacing" w:uiPriority="1" w:qFormat="1"/>
     <w:lsdException w:name="Light Shading" w:uiPriority="60"/>
@@ -855,6 +1290,17 @@
       <w:szCs w:val="32"/>
     </w:rPr>
   </w:style>
+  <w:style w:type="paragraph" w:styleId="ListParagraph">
+    <w:name w:val="List Paragraph"/>
+    <w:basedOn w:val="Normal"/>
+    <w:uiPriority w:val="34"/>
+    <w:qFormat/>
+    <w:rsid w:val="002015DD"/>
+    <w:pPr>
+      <w:ind w:left="720"/>
+      <w:contextualSpacing/>
+    </w:pPr>
+  </w:style>
 </w:styles>
 </file>
 

</xml_diff>